<commit_message>
Update and advance melatonin sleep efficiency and summary data
</commit_message>
<xml_diff>
--- a/PDiggleQs.docx
+++ b/PDiggleQs.docx
@@ -56,113 +56,203 @@
         <w:rPr>
           <w:lang w:val="en-GB"/>
         </w:rPr>
-        <w:t>PD mentioned the</w:t>
-      </w:r>
+        <w:t xml:space="preserve">PD mentioned the option of studying general statistics or specialising, for example in  statistics for biomedical research. </w:t>
+      </w:r>
+    </w:p>
+    <w:p>
+      <w:pPr>
+        <w:rPr>
+          <w:lang w:val="en-GB"/>
+        </w:rPr>
+      </w:pPr>
+    </w:p>
+    <w:p>
+      <w:pPr>
+        <w:ind w:left="720"/>
+        <w:rPr>
+          <w:lang w:val="en-GB"/>
+        </w:rPr>
+      </w:pPr>
+      <w:r>
+        <w:rPr>
+          <w:lang w:val="en-GB"/>
+        </w:rPr>
+        <w:t>Is there a preference</w:t>
+      </w:r>
+      <w:r>
+        <w:rPr>
+          <w:lang w:val="en-GB"/>
+        </w:rPr>
+        <w:t>,</w:t>
+      </w:r>
+      <w:r>
+        <w:rPr>
+          <w:lang w:val="en-GB"/>
+        </w:rPr>
+        <w:t xml:space="preserve"> in his opinion</w:t>
+      </w:r>
+      <w:r>
+        <w:rPr>
+          <w:lang w:val="en-GB"/>
+        </w:rPr>
+        <w:t>,</w:t>
+      </w:r>
+      <w:r>
+        <w:rPr>
+          <w:lang w:val="en-GB"/>
+        </w:rPr>
+        <w:t xml:space="preserve"> of one over the other?</w:t>
+      </w:r>
+      <w:r>
+        <w:rPr>
+          <w:lang w:val="en-GB"/>
+        </w:rPr>
+        <w:t xml:space="preserve"> What would be the specific benefits of each?</w:t>
+      </w:r>
+    </w:p>
+    <w:p>
+      <w:pPr>
+        <w:ind w:firstLine="720"/>
+        <w:rPr>
+          <w:lang w:val="en-GB"/>
+        </w:rPr>
+      </w:pPr>
+    </w:p>
+    <w:p>
+      <w:pPr>
+        <w:ind w:firstLine="720"/>
+        <w:rPr>
+          <w:lang w:val="en-GB"/>
+        </w:rPr>
+      </w:pPr>
+      <w:r>
+        <w:rPr>
+          <w:lang w:val="en-GB"/>
+        </w:rPr>
+        <w:t xml:space="preserve">Is it possible to specialize without </w:t>
+      </w:r>
+      <w:r>
+        <w:rPr>
+          <w:lang w:val="en-GB"/>
+        </w:rPr>
+        <w:t>acquiring</w:t>
+      </w:r>
+      <w:r>
+        <w:rPr>
+          <w:lang w:val="en-GB"/>
+        </w:rPr>
+        <w:t xml:space="preserve"> a detailed general statistical background</w:t>
+      </w:r>
+      <w:r>
+        <w:rPr>
+          <w:lang w:val="en-GB"/>
+        </w:rPr>
+        <w:t xml:space="preserve"> first</w:t>
+      </w:r>
+      <w:r>
+        <w:rPr>
+          <w:lang w:val="en-GB"/>
+        </w:rPr>
+        <w:t>?</w:t>
+      </w:r>
+    </w:p>
+    <w:p>
+      <w:pPr>
+        <w:rPr>
+          <w:lang w:val="en-GB"/>
+        </w:rPr>
+      </w:pPr>
+    </w:p>
+    <w:p>
+      <w:pPr>
+        <w:rPr>
+          <w:lang w:val="en-GB"/>
+        </w:rPr>
+      </w:pPr>
+      <w:r>
+        <w:rPr>
+          <w:lang w:val="en-GB"/>
+        </w:rPr>
+        <w:t xml:space="preserve">Since I have very little background in </w:t>
+      </w:r>
+      <w:proofErr w:type="spellStart"/>
+      <w:r>
+        <w:rPr>
+          <w:lang w:val="en-GB"/>
+        </w:rPr>
+        <w:t>statisics</w:t>
+      </w:r>
+      <w:proofErr w:type="spellEnd"/>
+      <w:r>
+        <w:rPr>
+          <w:lang w:val="en-GB"/>
+        </w:rPr>
+        <w:t xml:space="preserve"> how would PD suggest I prepare for a statistics </w:t>
+      </w:r>
+      <w:proofErr w:type="spellStart"/>
+      <w:r>
+        <w:rPr>
+          <w:lang w:val="en-GB"/>
+        </w:rPr>
+        <w:t>masters</w:t>
+      </w:r>
+      <w:proofErr w:type="spellEnd"/>
+      <w:r>
+        <w:rPr>
+          <w:lang w:val="en-GB"/>
+        </w:rPr>
+        <w:t xml:space="preserve"> degree? Is he aware of foundation courses to prepare graduates with non-cognate </w:t>
+      </w:r>
+      <w:proofErr w:type="spellStart"/>
+      <w:r>
+        <w:rPr>
+          <w:lang w:val="en-GB"/>
+        </w:rPr>
+        <w:t>bachelors</w:t>
+      </w:r>
+      <w:proofErr w:type="spellEnd"/>
+      <w:r>
+        <w:rPr>
+          <w:lang w:val="en-GB"/>
+        </w:rPr>
+        <w:t xml:space="preserve"> degrees to enter into study of statistics at post-graduate level?</w:t>
+      </w:r>
+      <w:r>
+        <w:rPr>
+          <w:lang w:val="en-GB"/>
+        </w:rPr>
+        <w:t xml:space="preserve"> Would he advise that this approach would be necessary or (just) desirable? What would be the position taken at Lancaster University for example?</w:t>
+      </w:r>
+    </w:p>
+    <w:p>
+      <w:pPr>
+        <w:rPr>
+          <w:lang w:val="en-GB"/>
+        </w:rPr>
+      </w:pPr>
+    </w:p>
+    <w:p>
+      <w:pPr>
+        <w:rPr>
+          <w:lang w:val="en-GB"/>
+        </w:rPr>
+      </w:pPr>
       <w:bookmarkStart w:id="0" w:name="_GoBack"/>
       <w:bookmarkEnd w:id="0"/>
-      <w:r>
-        <w:rPr>
-          <w:lang w:val="en-GB"/>
-        </w:rPr>
-        <w:t xml:space="preserve"> option of studying general statistics or specialising, for example in  statistics for biomedical research. </w:t>
-      </w:r>
-    </w:p>
-    <w:p>
-      <w:pPr>
-        <w:rPr>
-          <w:lang w:val="en-GB"/>
-        </w:rPr>
-      </w:pPr>
-    </w:p>
-    <w:p>
-      <w:pPr>
-        <w:ind w:left="720"/>
-        <w:rPr>
-          <w:lang w:val="en-GB"/>
-        </w:rPr>
-      </w:pPr>
-      <w:r>
-        <w:rPr>
-          <w:lang w:val="en-GB"/>
-        </w:rPr>
-        <w:t>Is there a preference in his opinion of one over the other?</w:t>
-      </w:r>
-      <w:r>
-        <w:rPr>
-          <w:lang w:val="en-GB"/>
-        </w:rPr>
-        <w:t xml:space="preserve"> What would be the specific benefits of each?</w:t>
-      </w:r>
-    </w:p>
-    <w:p>
-      <w:pPr>
-        <w:ind w:firstLine="720"/>
-        <w:rPr>
-          <w:lang w:val="en-GB"/>
-        </w:rPr>
-      </w:pPr>
-    </w:p>
-    <w:p>
-      <w:pPr>
-        <w:ind w:firstLine="720"/>
-        <w:rPr>
-          <w:lang w:val="en-GB"/>
-        </w:rPr>
-      </w:pPr>
-      <w:r>
-        <w:rPr>
-          <w:lang w:val="en-GB"/>
-        </w:rPr>
-        <w:t>Is it possible to specialize without having a detailed general statistical background?</w:t>
-      </w:r>
-    </w:p>
-    <w:p>
-      <w:pPr>
-        <w:rPr>
-          <w:lang w:val="en-GB"/>
-        </w:rPr>
-      </w:pPr>
-    </w:p>
-    <w:p>
-      <w:pPr>
-        <w:rPr>
-          <w:lang w:val="en-GB"/>
-        </w:rPr>
-      </w:pPr>
-      <w:r>
-        <w:rPr>
-          <w:lang w:val="en-GB"/>
-        </w:rPr>
-        <w:t xml:space="preserve">Without having much experience in statistics, how would PD suggest I prepare for a statistics </w:t>
-      </w:r>
-      <w:proofErr w:type="spellStart"/>
-      <w:r>
-        <w:rPr>
-          <w:lang w:val="en-GB"/>
-        </w:rPr>
-        <w:t>masters</w:t>
-      </w:r>
-      <w:proofErr w:type="spellEnd"/>
-      <w:r>
-        <w:rPr>
-          <w:lang w:val="en-GB"/>
-        </w:rPr>
-        <w:t xml:space="preserve"> degree? Is he aware of foundation courses to prepare graduates with non-cognate </w:t>
-      </w:r>
-      <w:proofErr w:type="spellStart"/>
-      <w:r>
-        <w:rPr>
-          <w:lang w:val="en-GB"/>
-        </w:rPr>
-        <w:t>bachelors</w:t>
-      </w:r>
-      <w:proofErr w:type="spellEnd"/>
-      <w:r>
-        <w:rPr>
-          <w:lang w:val="en-GB"/>
-        </w:rPr>
-        <w:t xml:space="preserve"> degrees to enter into study of statistics at post-graduate level?</w:t>
-      </w:r>
+    </w:p>
+    <w:p>
+      <w:pPr>
+        <w:rPr>
+          <w:lang w:val="en-GB"/>
+        </w:rPr>
+      </w:pPr>
+    </w:p>
+    <w:p>
+      <w:pPr>
+        <w:rPr>
+          <w:lang w:val="en-GB"/>
+        </w:rPr>
+      </w:pPr>
     </w:p>
     <w:p>
       <w:pPr>

</xml_diff>